<commit_message>
Summary file parsing '_'
</commit_message>
<xml_diff>
--- a/Datalogger.docx
+++ b/Datalogger.docx
@@ -6,6 +6,14 @@
       <w:pPr>
         <w:pStyle w:val="Title"/>
       </w:pPr>
+      <w:proofErr w:type="spellStart"/>
+      <w:r>
+        <w:t>GoldCorp</w:t>
+      </w:r>
+      <w:proofErr w:type="spellEnd"/>
+      <w:r>
+        <w:t xml:space="preserve"> </w:t>
+      </w:r>
       <w:r>
         <w:t>Datalogger</w:t>
       </w:r>
@@ -25,8 +33,6 @@
       <w:r>
         <w:t>s</w:t>
       </w:r>
-      <w:bookmarkStart w:id="0" w:name="_GoBack"/>
-      <w:bookmarkEnd w:id="0"/>
       <w:r>
         <w:t xml:space="preserve"> a list of all the hardware that is connected/needs to be connected, including configuration instructions.</w:t>
       </w:r>
@@ -89,13 +95,15 @@
       </w:r>
     </w:p>
     <w:p>
+      <w:proofErr w:type="gramStart"/>
       <w:r>
         <w:t>Modified SparkFun RTC.</w:t>
       </w:r>
+      <w:proofErr w:type="gramEnd"/>
       <w:r>
         <w:t xml:space="preserve"> I cleared the jumper that connects SCL and SDA via resistors to 5V, as per </w:t>
       </w:r>
-      <w:hyperlink r:id="rId6" w:history="1">
+      <w:hyperlink r:id="rId7" w:history="1">
         <w:r>
           <w:rPr>
             <w:rStyle w:val="Hyperlink"/>
@@ -127,11 +135,70 @@
       </w:r>
     </w:p>
     <w:p>
+      <w:r>
+        <w:t xml:space="preserve">If you’d like to test the time, </w:t>
+      </w:r>
+      <w:r>
+        <w:rPr>
+          <w:i/>
+        </w:rPr>
+        <w:t xml:space="preserve">sudo </w:t>
+      </w:r>
+      <w:proofErr w:type="spellStart"/>
+      <w:r>
+        <w:rPr>
+          <w:i/>
+        </w:rPr>
+        <w:t>hwclock</w:t>
+      </w:r>
+      <w:proofErr w:type="spellEnd"/>
+      <w:r>
+        <w:rPr>
+          <w:i/>
+        </w:rPr>
+        <w:t xml:space="preserve"> –r</w:t>
+      </w:r>
+      <w:r>
+        <w:t xml:space="preserve"> reads the time from the RTC; </w:t>
+      </w:r>
+      <w:r>
+        <w:rPr>
+          <w:i/>
+        </w:rPr>
+        <w:t>sudo</w:t>
+      </w:r>
+      <w:r>
+        <w:t xml:space="preserve"> </w:t>
+      </w:r>
+      <w:proofErr w:type="spellStart"/>
+      <w:r>
+        <w:rPr>
+          <w:i/>
+        </w:rPr>
+        <w:t>hwclock</w:t>
+      </w:r>
+      <w:proofErr w:type="spellEnd"/>
+      <w:r>
+        <w:rPr>
+          <w:i/>
+        </w:rPr>
+        <w:t xml:space="preserve"> –w</w:t>
+      </w:r>
+      <w:r>
+        <w:t xml:space="preserve"> writes it.</w:t>
+      </w:r>
+    </w:p>
+    <w:p>
       <w:pPr>
         <w:pStyle w:val="Heading2"/>
       </w:pPr>
       <w:r>
-        <w:t>Soft Shutdown Hardware</w:t>
+        <w:t xml:space="preserve">Soft Shutdown </w:t>
+      </w:r>
+      <w:bookmarkStart w:id="0" w:name="_GoBack"/>
+      <w:bookmarkEnd w:id="0"/>
+      <w:r>
+        <w:t>Hardware</w:t>
       </w:r>
     </w:p>
     <w:p>
@@ -151,13 +218,33 @@
         <w:t xml:space="preserve"> losing power</w:t>
       </w:r>
       <w:r>
-        <w:t xml:space="preserve"> as this may damage it</w:t>
+        <w:t xml:space="preserve"> as this may </w:t>
+      </w:r>
+      <w:proofErr w:type="gramStart"/>
+      <w:r>
+        <w:t>damage</w:t>
+      </w:r>
+      <w:proofErr w:type="gramEnd"/>
+      <w:r>
+        <w:t xml:space="preserve"> it</w:t>
       </w:r>
       <w:r>
         <w:t>.</w:t>
       </w:r>
       <w:r>
-        <w:t xml:space="preserve"> For this, we are using an ignition switch, and a 12V battery pack.</w:t>
+        <w:t xml:space="preserve"> For this, we are using </w:t>
+      </w:r>
+      <w:r>
+        <w:t>a 12V battery pack</w:t>
+      </w:r>
+      <w:r>
+        <w:t xml:space="preserve">, and an </w:t>
+      </w:r>
+      <w:r>
+        <w:t>ignition switch</w:t>
+      </w:r>
+      <w:r>
+        <w:t>.</w:t>
       </w:r>
     </w:p>
     <w:p>
@@ -169,7 +256,7 @@
       </w:r>
     </w:p>
     <w:p>
-      <w:hyperlink r:id="rId7" w:history="1">
+      <w:hyperlink r:id="rId8" w:history="1">
         <w:r>
           <w:rPr>
             <w:rStyle w:val="Hyperlink"/>
@@ -180,7 +267,7 @@
       <w:r>
         <w:t xml:space="preserve"> is used. Hook up instructions can be found </w:t>
       </w:r>
-      <w:hyperlink r:id="rId8" w:history="1">
+      <w:hyperlink r:id="rId9" w:history="1">
         <w:r>
           <w:rPr>
             <w:rStyle w:val="Hyperlink"/>
@@ -218,15 +305,39 @@
     </w:p>
     <w:p>
       <w:pPr>
+        <w:rPr>
+          <w:rFonts w:asciiTheme="majorHAnsi" w:eastAsiaTheme="majorEastAsia" w:hAnsiTheme="majorHAnsi" w:cstheme="majorBidi"/>
+          <w:b/>
+          <w:bCs/>
+          <w:color w:val="365F91" w:themeColor="accent1" w:themeShade="BF"/>
+          <w:sz w:val="28"/>
+          <w:szCs w:val="28"/>
+        </w:rPr>
+      </w:pPr>
+      <w:r>
+        <w:br w:type="page"/>
+      </w:r>
+    </w:p>
+    <w:p>
+      <w:pPr>
         <w:pStyle w:val="Heading1"/>
       </w:pPr>
       <w:r>
+        <w:lastRenderedPageBreak/>
         <w:t>Software</w:t>
       </w:r>
     </w:p>
     <w:p>
       <w:r>
-        <w:t>A total of 5 cron jobs, and 2 python scripts control the entire Datalogger. They are outlined below.</w:t>
+        <w:t xml:space="preserve">A total of 5 cron </w:t>
+      </w:r>
+      <w:proofErr w:type="gramStart"/>
+      <w:r>
+        <w:t>jobs,</w:t>
+      </w:r>
+      <w:proofErr w:type="gramEnd"/>
+      <w:r>
+        <w:t xml:space="preserve"> and 2 python scripts control the entire Datalogger. They are outlined below.</w:t>
       </w:r>
     </w:p>
     <w:p>
@@ -234,7 +345,6 @@
         <w:pStyle w:val="Heading2"/>
       </w:pPr>
       <w:r>
-        <w:lastRenderedPageBreak/>
         <w:t>Directories</w:t>
       </w:r>
     </w:p>
@@ -329,11 +439,19 @@
           <w:i/>
         </w:rPr>
       </w:pPr>
+      <w:proofErr w:type="gramStart"/>
       <w:r>
         <w:rPr>
           <w:i/>
         </w:rPr>
-        <w:t>ip link set can0 type can bitrate 500000 listen-only on</w:t>
+        <w:t>ip</w:t>
+      </w:r>
+      <w:proofErr w:type="gramEnd"/>
+      <w:r>
+        <w:rPr>
+          <w:i/>
+        </w:rPr>
+        <w:t xml:space="preserve"> link set can0 type can bitrate 500000 listen-only on</w:t>
       </w:r>
       <w:r>
         <w:rPr>
@@ -347,9 +465,11 @@
       <w:pPr>
         <w:pStyle w:val="Heading3"/>
       </w:pPr>
+      <w:proofErr w:type="gramStart"/>
       <w:r>
         <w:t>ensurecanstarted</w:t>
       </w:r>
+      <w:proofErr w:type="gramEnd"/>
     </w:p>
     <w:p>
       <w:r>
@@ -380,9 +500,11 @@
       <w:pPr>
         <w:pStyle w:val="Heading3"/>
       </w:pPr>
+      <w:proofErr w:type="gramStart"/>
       <w:r>
         <w:t>startlogging</w:t>
       </w:r>
+      <w:proofErr w:type="gramEnd"/>
     </w:p>
     <w:p>
       <w:r>
@@ -395,11 +517,19 @@
           <w:i/>
         </w:rPr>
       </w:pPr>
+      <w:proofErr w:type="gramStart"/>
       <w:r>
         <w:rPr>
           <w:i/>
         </w:rPr>
-        <w:t>cd /data/RAW</w:t>
+        <w:t>cd</w:t>
+      </w:r>
+      <w:proofErr w:type="gramEnd"/>
+      <w:r>
+        <w:rPr>
+          <w:i/>
+        </w:rPr>
+        <w:t xml:space="preserve"> /data/RAW</w:t>
       </w:r>
       <w:r>
         <w:rPr>
@@ -425,8 +555,13 @@
       </w:r>
     </w:p>
     <w:p>
-      <w:r>
-        <w:t xml:space="preserve">Waits 5 seconds to ensure that the previous log has completed. </w:t>
+      <w:proofErr w:type="gramStart"/>
+      <w:r>
+        <w:t>Waits 5 seconds to ensure that the previous log has completed.</w:t>
+      </w:r>
+      <w:proofErr w:type="gramEnd"/>
+      <w:r>
+        <w:t xml:space="preserve"> </w:t>
       </w:r>
       <w:r>
         <w:t>Runs parse_file_Pi.py which will parse all files (candump*.log) that haven’t been modified in the last minute. After parsing them, it will delete them</w:t>
@@ -442,11 +577,14 @@
       <w:pPr>
         <w:pStyle w:val="Heading3"/>
       </w:pPr>
+      <w:proofErr w:type="gramStart"/>
       <w:r>
         <w:t>createsummary</w:t>
       </w:r>
-    </w:p>
-    <w:p>
+      <w:proofErr w:type="gramEnd"/>
+    </w:p>
+    <w:p>
+      <w:proofErr w:type="gramStart"/>
       <w:r>
         <w:t xml:space="preserve">Runs update_summary.py </w:t>
       </w:r>
@@ -459,6 +597,7 @@
       <w:r>
         <w:t xml:space="preserve"> and move it into the summary.csv document.</w:t>
       </w:r>
+      <w:proofErr w:type="gramEnd"/>
     </w:p>
     <w:p>
       <w:pPr>
@@ -470,17 +609,33 @@
         <w:rPr>
           <w:i/>
         </w:rPr>
-        <w:t>(python /data/scripts/update_summary.py `find /data/dailylogs -type f -name "*.csv" -mmin +4`;)&amp;</w:t>
+        <w:lastRenderedPageBreak/>
+        <w:t>(</w:t>
+      </w:r>
+      <w:proofErr w:type="gramStart"/>
+      <w:r>
+        <w:rPr>
+          <w:i/>
+        </w:rPr>
+        <w:t>python</w:t>
+      </w:r>
+      <w:proofErr w:type="gramEnd"/>
+      <w:r>
+        <w:rPr>
+          <w:i/>
+        </w:rPr>
+        <w:t xml:space="preserve"> /data/scripts/update_summary.py `find /data/dailylogs -type f -name "*.csv" -mmin +4`;)&amp;</w:t>
       </w:r>
     </w:p>
     <w:p>
       <w:pPr>
         <w:pStyle w:val="Heading3"/>
       </w:pPr>
-      <w:r>
-        <w:lastRenderedPageBreak/>
+      <w:proofErr w:type="gramStart"/>
+      <w:r>
         <w:t>deletefiles</w:t>
       </w:r>
+      <w:proofErr w:type="gramEnd"/>
     </w:p>
     <w:p>
       <w:r>
@@ -528,8 +683,13 @@
       <w:r>
         <w:t>#</w:t>
       </w:r>
-      <w:r>
-        <w:t>Every minute</w:t>
+      <w:proofErr w:type="gramStart"/>
+      <w:r>
+        <w:t>Every</w:t>
+      </w:r>
+      <w:proofErr w:type="gramEnd"/>
+      <w:r>
+        <w:t xml:space="preserve"> minute</w:t>
       </w:r>
     </w:p>
     <w:p>
@@ -568,8 +728,13 @@
         <w:t>#</w:t>
       </w:r>
       <w:r>
-        <w:t>Every minute (but has a delay of 5 seconds)</w:t>
-      </w:r>
+        <w:t>Every minute (but has a delay of 5 seconds</w:t>
+      </w:r>
+      <w:proofErr w:type="gramStart"/>
+      <w:r>
+        <w:t>)</w:t>
+      </w:r>
+      <w:proofErr w:type="gramEnd"/>
       <w:r>
         <w:br/>
         <w:t>0 5 * * * bash /data/scripts/update_summary</w:t>
@@ -604,6 +769,29 @@
       </w:r>
       <w:r>
         <w:t>00:06 every day</w:t>
+      </w:r>
+    </w:p>
+    <w:p>
+      <w:r>
+        <w:t>It would be good to change the l</w:t>
+      </w:r>
+      <w:r>
+        <w:t>ogging and parsing to be every x minutes (a</w:t>
+      </w:r>
+      <w:r>
+        <w:t xml:space="preserve"> longer time period</w:t>
+      </w:r>
+      <w:r>
+        <w:t>)</w:t>
+      </w:r>
+      <w:r>
+        <w:t>,</w:t>
+      </w:r>
+      <w:r>
+        <w:t xml:space="preserve"> as there is a bit of data lost or </w:t>
+      </w:r>
+      <w:r>
+        <w:t>repeated between logs.</w:t>
       </w:r>
     </w:p>
     <w:sectPr>
@@ -1097,6 +1285,104 @@
       <w:u w:val="single"/>
     </w:rPr>
   </w:style>
+  <w:style w:type="character" w:styleId="CommentReference">
+    <w:name w:val="annotation reference"/>
+    <w:basedOn w:val="DefaultParagraphFont"/>
+    <w:uiPriority w:val="99"/>
+    <w:semiHidden/>
+    <w:unhideWhenUsed/>
+    <w:rsid w:val="00DE1497"/>
+    <w:rPr>
+      <w:sz w:val="16"/>
+      <w:szCs w:val="16"/>
+    </w:rPr>
+  </w:style>
+  <w:style w:type="paragraph" w:styleId="CommentText">
+    <w:name w:val="annotation text"/>
+    <w:basedOn w:val="Normal"/>
+    <w:link w:val="CommentTextChar"/>
+    <w:uiPriority w:val="99"/>
+    <w:semiHidden/>
+    <w:unhideWhenUsed/>
+    <w:rsid w:val="00DE1497"/>
+    <w:pPr>
+      <w:spacing w:line="240" w:lineRule="auto"/>
+    </w:pPr>
+    <w:rPr>
+      <w:sz w:val="20"/>
+      <w:szCs w:val="20"/>
+    </w:rPr>
+  </w:style>
+  <w:style w:type="character" w:customStyle="1" w:styleId="CommentTextChar">
+    <w:name w:val="Comment Text Char"/>
+    <w:basedOn w:val="DefaultParagraphFont"/>
+    <w:link w:val="CommentText"/>
+    <w:uiPriority w:val="99"/>
+    <w:semiHidden/>
+    <w:rsid w:val="00DE1497"/>
+    <w:rPr>
+      <w:sz w:val="20"/>
+      <w:szCs w:val="20"/>
+    </w:rPr>
+  </w:style>
+  <w:style w:type="paragraph" w:styleId="CommentSubject">
+    <w:name w:val="annotation subject"/>
+    <w:basedOn w:val="CommentText"/>
+    <w:next w:val="CommentText"/>
+    <w:link w:val="CommentSubjectChar"/>
+    <w:uiPriority w:val="99"/>
+    <w:semiHidden/>
+    <w:unhideWhenUsed/>
+    <w:rsid w:val="00DE1497"/>
+    <w:rPr>
+      <w:b/>
+      <w:bCs/>
+    </w:rPr>
+  </w:style>
+  <w:style w:type="character" w:customStyle="1" w:styleId="CommentSubjectChar">
+    <w:name w:val="Comment Subject Char"/>
+    <w:basedOn w:val="CommentTextChar"/>
+    <w:link w:val="CommentSubject"/>
+    <w:uiPriority w:val="99"/>
+    <w:semiHidden/>
+    <w:rsid w:val="00DE1497"/>
+    <w:rPr>
+      <w:b/>
+      <w:bCs/>
+      <w:sz w:val="20"/>
+      <w:szCs w:val="20"/>
+    </w:rPr>
+  </w:style>
+  <w:style w:type="paragraph" w:styleId="BalloonText">
+    <w:name w:val="Balloon Text"/>
+    <w:basedOn w:val="Normal"/>
+    <w:link w:val="BalloonTextChar"/>
+    <w:uiPriority w:val="99"/>
+    <w:semiHidden/>
+    <w:unhideWhenUsed/>
+    <w:rsid w:val="00DE1497"/>
+    <w:pPr>
+      <w:spacing w:after="0" w:line="240" w:lineRule="auto"/>
+    </w:pPr>
+    <w:rPr>
+      <w:rFonts w:ascii="Tahoma" w:hAnsi="Tahoma" w:cs="Tahoma"/>
+      <w:sz w:val="16"/>
+      <w:szCs w:val="16"/>
+    </w:rPr>
+  </w:style>
+  <w:style w:type="character" w:customStyle="1" w:styleId="BalloonTextChar">
+    <w:name w:val="Balloon Text Char"/>
+    <w:basedOn w:val="DefaultParagraphFont"/>
+    <w:link w:val="BalloonText"/>
+    <w:uiPriority w:val="99"/>
+    <w:semiHidden/>
+    <w:rsid w:val="00DE1497"/>
+    <w:rPr>
+      <w:rFonts w:ascii="Tahoma" w:hAnsi="Tahoma" w:cs="Tahoma"/>
+      <w:sz w:val="16"/>
+      <w:szCs w:val="16"/>
+    </w:rPr>
+  </w:style>
 </w:styles>
 </file>
 
@@ -1458,6 +1744,104 @@
     <w:rPr>
       <w:color w:val="0000FF" w:themeColor="hyperlink"/>
       <w:u w:val="single"/>
+    </w:rPr>
+  </w:style>
+  <w:style w:type="character" w:styleId="CommentReference">
+    <w:name w:val="annotation reference"/>
+    <w:basedOn w:val="DefaultParagraphFont"/>
+    <w:uiPriority w:val="99"/>
+    <w:semiHidden/>
+    <w:unhideWhenUsed/>
+    <w:rsid w:val="00DE1497"/>
+    <w:rPr>
+      <w:sz w:val="16"/>
+      <w:szCs w:val="16"/>
+    </w:rPr>
+  </w:style>
+  <w:style w:type="paragraph" w:styleId="CommentText">
+    <w:name w:val="annotation text"/>
+    <w:basedOn w:val="Normal"/>
+    <w:link w:val="CommentTextChar"/>
+    <w:uiPriority w:val="99"/>
+    <w:semiHidden/>
+    <w:unhideWhenUsed/>
+    <w:rsid w:val="00DE1497"/>
+    <w:pPr>
+      <w:spacing w:line="240" w:lineRule="auto"/>
+    </w:pPr>
+    <w:rPr>
+      <w:sz w:val="20"/>
+      <w:szCs w:val="20"/>
+    </w:rPr>
+  </w:style>
+  <w:style w:type="character" w:customStyle="1" w:styleId="CommentTextChar">
+    <w:name w:val="Comment Text Char"/>
+    <w:basedOn w:val="DefaultParagraphFont"/>
+    <w:link w:val="CommentText"/>
+    <w:uiPriority w:val="99"/>
+    <w:semiHidden/>
+    <w:rsid w:val="00DE1497"/>
+    <w:rPr>
+      <w:sz w:val="20"/>
+      <w:szCs w:val="20"/>
+    </w:rPr>
+  </w:style>
+  <w:style w:type="paragraph" w:styleId="CommentSubject">
+    <w:name w:val="annotation subject"/>
+    <w:basedOn w:val="CommentText"/>
+    <w:next w:val="CommentText"/>
+    <w:link w:val="CommentSubjectChar"/>
+    <w:uiPriority w:val="99"/>
+    <w:semiHidden/>
+    <w:unhideWhenUsed/>
+    <w:rsid w:val="00DE1497"/>
+    <w:rPr>
+      <w:b/>
+      <w:bCs/>
+    </w:rPr>
+  </w:style>
+  <w:style w:type="character" w:customStyle="1" w:styleId="CommentSubjectChar">
+    <w:name w:val="Comment Subject Char"/>
+    <w:basedOn w:val="CommentTextChar"/>
+    <w:link w:val="CommentSubject"/>
+    <w:uiPriority w:val="99"/>
+    <w:semiHidden/>
+    <w:rsid w:val="00DE1497"/>
+    <w:rPr>
+      <w:b/>
+      <w:bCs/>
+      <w:sz w:val="20"/>
+      <w:szCs w:val="20"/>
+    </w:rPr>
+  </w:style>
+  <w:style w:type="paragraph" w:styleId="BalloonText">
+    <w:name w:val="Balloon Text"/>
+    <w:basedOn w:val="Normal"/>
+    <w:link w:val="BalloonTextChar"/>
+    <w:uiPriority w:val="99"/>
+    <w:semiHidden/>
+    <w:unhideWhenUsed/>
+    <w:rsid w:val="00DE1497"/>
+    <w:pPr>
+      <w:spacing w:after="0" w:line="240" w:lineRule="auto"/>
+    </w:pPr>
+    <w:rPr>
+      <w:rFonts w:ascii="Tahoma" w:hAnsi="Tahoma" w:cs="Tahoma"/>
+      <w:sz w:val="16"/>
+      <w:szCs w:val="16"/>
+    </w:rPr>
+  </w:style>
+  <w:style w:type="character" w:customStyle="1" w:styleId="BalloonTextChar">
+    <w:name w:val="Balloon Text Char"/>
+    <w:basedOn w:val="DefaultParagraphFont"/>
+    <w:link w:val="BalloonText"/>
+    <w:uiPriority w:val="99"/>
+    <w:semiHidden/>
+    <w:rsid w:val="00DE1497"/>
+    <w:rPr>
+      <w:rFonts w:ascii="Tahoma" w:hAnsi="Tahoma" w:cs="Tahoma"/>
+      <w:sz w:val="16"/>
+      <w:szCs w:val="16"/>
     </w:rPr>
   </w:style>
 </w:styles>
@@ -1746,4 +2130,16 @@
   <a:objectDefaults/>
   <a:extraClrSchemeLst/>
 </a:theme>
+</file>
+
+<file path=customXml/item1.xml><?xml version="1.0" encoding="utf-8"?>
+<b:Sources xmlns:b="http://schemas.openxmlformats.org/officeDocument/2006/bibliography" xmlns="http://schemas.openxmlformats.org/officeDocument/2006/bibliography" SelectedStyle="\APA.XSL" StyleName="APA"/>
+</file>
+
+<file path=customXml/itemProps1.xml><?xml version="1.0" encoding="utf-8"?>
+<ds:datastoreItem xmlns:ds="http://schemas.openxmlformats.org/officeDocument/2006/customXml" ds:itemID="{4CBD0651-12DF-477C-B40C-98EB6B2540E3}">
+  <ds:schemaRefs>
+    <ds:schemaRef ds:uri="http://schemas.openxmlformats.org/officeDocument/2006/bibliography"/>
+  </ds:schemaRefs>
+</ds:datastoreItem>
 </file>
</xml_diff>